<commit_message>
avances generales proyecto de grado
</commit_message>
<xml_diff>
--- a/relación ananálisis cluster.docx
+++ b/relación ananálisis cluster.docx
@@ -1180,6 +1180,269 @@
         </w:tc>
       </w:tr>
     </w:tbl>
+    <w:p/>
+    <w:p/>
+    <w:p/>
+    <w:p>
+      <w:r>
+        <w:rPr>
+          <w:noProof/>
+        </w:rPr>
+        <w:lastRenderedPageBreak/>
+        <w:drawing>
+          <wp:inline distT="0" distB="0" distL="0" distR="0" wp14:anchorId="707C85E7" wp14:editId="02808F90">
+            <wp:extent cx="9159240" cy="5458460"/>
+            <wp:effectExtent l="0" t="0" r="3810" b="8890"/>
+            <wp:docPr id="1" name="Imagen 1" descr="Texto&#10;&#10;Descripción generada automáticamente"/>
+            <wp:cNvGraphicFramePr>
+              <a:graphicFrameLocks xmlns:a="http://schemas.openxmlformats.org/drawingml/2006/main" noChangeAspect="1"/>
+            </wp:cNvGraphicFramePr>
+            <a:graphic xmlns:a="http://schemas.openxmlformats.org/drawingml/2006/main">
+              <a:graphicData uri="http://schemas.openxmlformats.org/drawingml/2006/picture">
+                <pic:pic xmlns:pic="http://schemas.openxmlformats.org/drawingml/2006/picture">
+                  <pic:nvPicPr>
+                    <pic:cNvPr id="1" name="Imagen 1" descr="Texto&#10;&#10;Descripción generada automáticamente"/>
+                    <pic:cNvPicPr/>
+                  </pic:nvPicPr>
+                  <pic:blipFill>
+                    <a:blip r:embed="rId21"/>
+                    <a:stretch>
+                      <a:fillRect/>
+                    </a:stretch>
+                  </pic:blipFill>
+                  <pic:spPr>
+                    <a:xfrm>
+                      <a:off x="0" y="0"/>
+                      <a:ext cx="9159240" cy="5458460"/>
+                    </a:xfrm>
+                    <a:prstGeom prst="rect">
+                      <a:avLst/>
+                    </a:prstGeom>
+                  </pic:spPr>
+                </pic:pic>
+              </a:graphicData>
+            </a:graphic>
+          </wp:inline>
+        </w:drawing>
+      </w:r>
+    </w:p>
+    <w:p/>
+    <w:p>
+      <w:r>
+        <w:rPr>
+          <w:noProof/>
+        </w:rPr>
+        <w:lastRenderedPageBreak/>
+        <w:drawing>
+          <wp:inline distT="0" distB="0" distL="0" distR="0" wp14:anchorId="71F4BFEA" wp14:editId="32767EF8">
+            <wp:extent cx="9159240" cy="6395720"/>
+            <wp:effectExtent l="0" t="0" r="3810" b="5080"/>
+            <wp:docPr id="10" name="Imagen 10" descr="Imagen que contiene fuegos artificiales, oscuro, estrella, cielo&#10;&#10;Descripción generada automáticamente"/>
+            <wp:cNvGraphicFramePr>
+              <a:graphicFrameLocks xmlns:a="http://schemas.openxmlformats.org/drawingml/2006/main" noChangeAspect="1"/>
+            </wp:cNvGraphicFramePr>
+            <a:graphic xmlns:a="http://schemas.openxmlformats.org/drawingml/2006/main">
+              <a:graphicData uri="http://schemas.openxmlformats.org/drawingml/2006/picture">
+                <pic:pic xmlns:pic="http://schemas.openxmlformats.org/drawingml/2006/picture">
+                  <pic:nvPicPr>
+                    <pic:cNvPr id="10" name="Imagen 10" descr="Imagen que contiene fuegos artificiales, oscuro, estrella, cielo&#10;&#10;Descripción generada automáticamente"/>
+                    <pic:cNvPicPr/>
+                  </pic:nvPicPr>
+                  <pic:blipFill>
+                    <a:blip r:embed="rId22"/>
+                    <a:stretch>
+                      <a:fillRect/>
+                    </a:stretch>
+                  </pic:blipFill>
+                  <pic:spPr>
+                    <a:xfrm>
+                      <a:off x="0" y="0"/>
+                      <a:ext cx="9159240" cy="6395720"/>
+                    </a:xfrm>
+                    <a:prstGeom prst="rect">
+                      <a:avLst/>
+                    </a:prstGeom>
+                  </pic:spPr>
+                </pic:pic>
+              </a:graphicData>
+            </a:graphic>
+          </wp:inline>
+        </w:drawing>
+      </w:r>
+    </w:p>
+    <w:p>
+      <w:r>
+        <w:rPr>
+          <w:noProof/>
+        </w:rPr>
+        <w:drawing>
+          <wp:inline distT="0" distB="0" distL="0" distR="0" wp14:anchorId="4218FF37" wp14:editId="5403B9B2">
+            <wp:extent cx="4314825" cy="4800600"/>
+            <wp:effectExtent l="0" t="0" r="9525" b="0"/>
+            <wp:docPr id="19" name="Imagen 19" descr="Gráfico&#10;&#10;Descripción generada automáticamente con confianza baja"/>
+            <wp:cNvGraphicFramePr>
+              <a:graphicFrameLocks xmlns:a="http://schemas.openxmlformats.org/drawingml/2006/main" noChangeAspect="1"/>
+            </wp:cNvGraphicFramePr>
+            <a:graphic xmlns:a="http://schemas.openxmlformats.org/drawingml/2006/main">
+              <a:graphicData uri="http://schemas.openxmlformats.org/drawingml/2006/picture">
+                <pic:pic xmlns:pic="http://schemas.openxmlformats.org/drawingml/2006/picture">
+                  <pic:nvPicPr>
+                    <pic:cNvPr id="19" name="Imagen 19" descr="Gráfico&#10;&#10;Descripción generada automáticamente con confianza baja"/>
+                    <pic:cNvPicPr/>
+                  </pic:nvPicPr>
+                  <pic:blipFill>
+                    <a:blip r:embed="rId23"/>
+                    <a:stretch>
+                      <a:fillRect/>
+                    </a:stretch>
+                  </pic:blipFill>
+                  <pic:spPr>
+                    <a:xfrm>
+                      <a:off x="0" y="0"/>
+                      <a:ext cx="4314825" cy="4800600"/>
+                    </a:xfrm>
+                    <a:prstGeom prst="rect">
+                      <a:avLst/>
+                    </a:prstGeom>
+                  </pic:spPr>
+                </pic:pic>
+              </a:graphicData>
+            </a:graphic>
+          </wp:inline>
+        </w:drawing>
+      </w:r>
+    </w:p>
+    <w:p>
+      <w:r>
+        <w:rPr>
+          <w:noProof/>
+        </w:rPr>
+        <w:lastRenderedPageBreak/>
+        <w:drawing>
+          <wp:inline distT="0" distB="0" distL="0" distR="0" wp14:anchorId="3CF3D966" wp14:editId="71E7F113">
+            <wp:extent cx="4476750" cy="4848225"/>
+            <wp:effectExtent l="0" t="0" r="0" b="9525"/>
+            <wp:docPr id="20" name="Imagen 20" descr="Interfaz de usuario gráfica, Aplicación&#10;&#10;Descripción generada automáticamente"/>
+            <wp:cNvGraphicFramePr>
+              <a:graphicFrameLocks xmlns:a="http://schemas.openxmlformats.org/drawingml/2006/main" noChangeAspect="1"/>
+            </wp:cNvGraphicFramePr>
+            <a:graphic xmlns:a="http://schemas.openxmlformats.org/drawingml/2006/main">
+              <a:graphicData uri="http://schemas.openxmlformats.org/drawingml/2006/picture">
+                <pic:pic xmlns:pic="http://schemas.openxmlformats.org/drawingml/2006/picture">
+                  <pic:nvPicPr>
+                    <pic:cNvPr id="20" name="Imagen 20" descr="Interfaz de usuario gráfica, Aplicación&#10;&#10;Descripción generada automáticamente"/>
+                    <pic:cNvPicPr/>
+                  </pic:nvPicPr>
+                  <pic:blipFill>
+                    <a:blip r:embed="rId24"/>
+                    <a:stretch>
+                      <a:fillRect/>
+                    </a:stretch>
+                  </pic:blipFill>
+                  <pic:spPr>
+                    <a:xfrm>
+                      <a:off x="0" y="0"/>
+                      <a:ext cx="4476750" cy="4848225"/>
+                    </a:xfrm>
+                    <a:prstGeom prst="rect">
+                      <a:avLst/>
+                    </a:prstGeom>
+                  </pic:spPr>
+                </pic:pic>
+              </a:graphicData>
+            </a:graphic>
+          </wp:inline>
+        </w:drawing>
+      </w:r>
+    </w:p>
+    <w:p/>
+    <w:p/>
+    <w:p/>
+    <w:p>
+      <w:r>
+        <w:rPr>
+          <w:noProof/>
+        </w:rPr>
+        <w:drawing>
+          <wp:inline distT="0" distB="0" distL="0" distR="0" wp14:anchorId="0205008D" wp14:editId="3697DBE9">
+            <wp:extent cx="9159240" cy="5562600"/>
+            <wp:effectExtent l="0" t="0" r="3810" b="0"/>
+            <wp:docPr id="21" name="Imagen 21" descr="Una estrella roja&#10;&#10;Descripción generada automáticamente con confianza baja"/>
+            <wp:cNvGraphicFramePr>
+              <a:graphicFrameLocks xmlns:a="http://schemas.openxmlformats.org/drawingml/2006/main" noChangeAspect="1"/>
+            </wp:cNvGraphicFramePr>
+            <a:graphic xmlns:a="http://schemas.openxmlformats.org/drawingml/2006/main">
+              <a:graphicData uri="http://schemas.openxmlformats.org/drawingml/2006/picture">
+                <pic:pic xmlns:pic="http://schemas.openxmlformats.org/drawingml/2006/picture">
+                  <pic:nvPicPr>
+                    <pic:cNvPr id="21" name="Imagen 21" descr="Una estrella roja&#10;&#10;Descripción generada automáticamente con confianza baja"/>
+                    <pic:cNvPicPr/>
+                  </pic:nvPicPr>
+                  <pic:blipFill>
+                    <a:blip r:embed="rId25"/>
+                    <a:stretch>
+                      <a:fillRect/>
+                    </a:stretch>
+                  </pic:blipFill>
+                  <pic:spPr>
+                    <a:xfrm>
+                      <a:off x="0" y="0"/>
+                      <a:ext cx="9159240" cy="5562600"/>
+                    </a:xfrm>
+                    <a:prstGeom prst="rect">
+                      <a:avLst/>
+                    </a:prstGeom>
+                  </pic:spPr>
+                </pic:pic>
+              </a:graphicData>
+            </a:graphic>
+          </wp:inline>
+        </w:drawing>
+      </w:r>
+    </w:p>
+    <w:p>
+      <w:r>
+        <w:rPr>
+          <w:noProof/>
+        </w:rPr>
+        <w:lastRenderedPageBreak/>
+        <w:drawing>
+          <wp:inline distT="0" distB="0" distL="0" distR="0" wp14:anchorId="6ABC1D07" wp14:editId="4276B20B">
+            <wp:extent cx="9159240" cy="5622925"/>
+            <wp:effectExtent l="0" t="0" r="3810" b="0"/>
+            <wp:docPr id="22" name="Imagen 22" descr="Texto&#10;&#10;Descripción generada automáticamente"/>
+            <wp:cNvGraphicFramePr>
+              <a:graphicFrameLocks xmlns:a="http://schemas.openxmlformats.org/drawingml/2006/main" noChangeAspect="1"/>
+            </wp:cNvGraphicFramePr>
+            <a:graphic xmlns:a="http://schemas.openxmlformats.org/drawingml/2006/main">
+              <a:graphicData uri="http://schemas.openxmlformats.org/drawingml/2006/picture">
+                <pic:pic xmlns:pic="http://schemas.openxmlformats.org/drawingml/2006/picture">
+                  <pic:nvPicPr>
+                    <pic:cNvPr id="22" name="Imagen 22" descr="Texto&#10;&#10;Descripción generada automáticamente"/>
+                    <pic:cNvPicPr/>
+                  </pic:nvPicPr>
+                  <pic:blipFill>
+                    <a:blip r:embed="rId26"/>
+                    <a:stretch>
+                      <a:fillRect/>
+                    </a:stretch>
+                  </pic:blipFill>
+                  <pic:spPr>
+                    <a:xfrm>
+                      <a:off x="0" y="0"/>
+                      <a:ext cx="9159240" cy="5622925"/>
+                    </a:xfrm>
+                    <a:prstGeom prst="rect">
+                      <a:avLst/>
+                    </a:prstGeom>
+                  </pic:spPr>
+                </pic:pic>
+              </a:graphicData>
+            </a:graphic>
+          </wp:inline>
+        </w:drawing>
+      </w:r>
+    </w:p>
     <w:p/>
     <w:sectPr>
       <w:pgSz w:w="23808" w:h="22510" w:orient="landscape" w:code="8"/>

</xml_diff>